<commit_message>
added bonus question and image ref
added bonus question to quiz and reference link for images.
</commit_message>
<xml_diff>
--- a/quiz.docx
+++ b/quiz.docx
@@ -1,15 +1,10 @@
 
 <file path=word/document.xml><?xml version="1.0" encoding="utf-8"?>
-<w:document xmlns:wpc="http://schemas.microsoft.com/office/word/2010/wordprocessingCanvas" xmlns:mo="http://schemas.microsoft.com/office/mac/office/2008/main" xmlns:mc="http://schemas.openxmlformats.org/markup-compatibility/2006" xmlns:mv="urn:schemas-microsoft-com:mac:vml" xmlns:o="urn:schemas-microsoft-com:office:office" xmlns:r="http://schemas.openxmlformats.org/officeDocument/2006/relationships" xmlns:m="http://schemas.openxmlformats.org/officeDocument/2006/math" xmlns:v="urn:schemas-microsoft-com:vml" xmlns:wp14="http://schemas.microsoft.com/office/word/2010/wordprocessingDrawing" xmlns:wp="http://schemas.openxmlformats.org/drawingml/2006/wordprocessingDrawing" xmlns:w10="urn:schemas-microsoft-com:office:word" xmlns:w="http://schemas.openxmlformats.org/wordprocessingml/2006/main" xmlns:w14="http://schemas.microsoft.com/office/word/2010/wordml" xmlns:w15="http://schemas.microsoft.com/office/word/2012/wordml" xmlns:wpg="http://schemas.microsoft.com/office/word/2010/wordprocessingGroup" xmlns:wpi="http://schemas.microsoft.com/office/word/2010/wordprocessingInk" xmlns:wne="http://schemas.microsoft.com/office/word/2006/wordml" xmlns:wps="http://schemas.microsoft.com/office/word/2010/wordprocessingShape" mc:Ignorable="w14 w15 wp14">
+<w:document xmlns:wpc="http://schemas.microsoft.com/office/word/2010/wordprocessingCanvas" xmlns:cx="http://schemas.microsoft.com/office/drawing/2014/chartex" xmlns:cx1="http://schemas.microsoft.com/office/drawing/2015/9/8/chartex" xmlns:cx2="http://schemas.microsoft.com/office/drawing/2015/10/21/chartex" xmlns:cx3="http://schemas.microsoft.com/office/drawing/2016/5/9/chartex" xmlns:cx4="http://schemas.microsoft.com/office/drawing/2016/5/10/chartex" xmlns:cx5="http://schemas.microsoft.com/office/drawing/2016/5/11/chartex" xmlns:cx6="http://schemas.microsoft.com/office/drawing/2016/5/12/chartex" xmlns:cx7="http://schemas.microsoft.com/office/drawing/2016/5/13/chartex" xmlns:cx8="http://schemas.microsoft.com/office/drawing/2016/5/14/chartex" xmlns:mc="http://schemas.openxmlformats.org/markup-compatibility/2006" xmlns:aink="http://schemas.microsoft.com/office/drawing/2016/ink" xmlns:am3d="http://schemas.microsoft.com/office/drawing/2017/model3d" xmlns:o="urn:schemas-microsoft-com:office:office" xmlns:r="http://schemas.openxmlformats.org/officeDocument/2006/relationships" xmlns:m="http://schemas.openxmlformats.org/officeDocument/2006/math" xmlns:v="urn:schemas-microsoft-com:vml" xmlns:wp14="http://schemas.microsoft.com/office/word/2010/wordprocessingDrawing" xmlns:wp="http://schemas.openxmlformats.org/drawingml/2006/wordprocessingDrawing" xmlns:w10="urn:schemas-microsoft-com:office:word" xmlns:w="http://schemas.openxmlformats.org/wordprocessingml/2006/main" xmlns:w14="http://schemas.microsoft.com/office/word/2010/wordml" xmlns:w15="http://schemas.microsoft.com/office/word/2012/wordml" xmlns:w16cid="http://schemas.microsoft.com/office/word/2016/wordml/cid" xmlns:w16se="http://schemas.microsoft.com/office/word/2015/wordml/symex" xmlns:wpg="http://schemas.microsoft.com/office/word/2010/wordprocessingGroup" xmlns:wpi="http://schemas.microsoft.com/office/word/2010/wordprocessingInk" xmlns:wne="http://schemas.microsoft.com/office/word/2006/wordml" xmlns:wps="http://schemas.microsoft.com/office/word/2010/wordprocessingShape" mc:Ignorable="w14 w15 w16se w16cid wp14">
   <w:body>
     <w:p>
-      <w:proofErr w:type="spellStart"/>
-      <w:r>
-        <w:t>ViCo</w:t>
-      </w:r>
-      <w:proofErr w:type="spellEnd"/>
-      <w:r>
-        <w:t xml:space="preserve"> 2162 / 5162 </w:t>
+      <w:r>
+        <w:t xml:space="preserve">ViCo 2162 / 5162 </w:t>
       </w:r>
     </w:p>
     <w:p/>
@@ -44,55 +39,23 @@
       </w:r>
       <w:r>
         <w:br/>
-      </w:r>
-      <w:r>
         <w:t>The next couple of questions are based off the following CSS</w:t>
       </w:r>
       <w:r>
         <w:br/>
-      </w:r>
-      <w:proofErr w:type="spellStart"/>
-      <w:r>
-        <w:t>p.red</w:t>
-      </w:r>
-      <w:proofErr w:type="spellEnd"/>
-      <w:r>
-        <w:t xml:space="preserve"> {color: red}</w:t>
-      </w:r>
-      <w:r>
-        <w:br/>
-      </w:r>
-      <w:proofErr w:type="spellStart"/>
-      <w:proofErr w:type="gramStart"/>
-      <w:r>
-        <w:t>p.green</w:t>
-      </w:r>
-      <w:proofErr w:type="spellEnd"/>
-      <w:proofErr w:type="gramEnd"/>
-      <w:r>
-        <w:t xml:space="preserve"> { color: green}</w:t>
-      </w:r>
-      <w:r>
-        <w:br/>
-      </w:r>
-      <w:proofErr w:type="spellStart"/>
-      <w:r>
-        <w:t>p.blue</w:t>
-      </w:r>
-      <w:proofErr w:type="spellEnd"/>
-      <w:r>
-        <w:t xml:space="preserve"> { color: blue}</w:t>
-      </w:r>
-      <w:r>
-        <w:br/>
-      </w:r>
-      <w:proofErr w:type="spellStart"/>
-      <w:r>
-        <w:t>p#oneoff</w:t>
-      </w:r>
-      <w:proofErr w:type="spellEnd"/>
-      <w:r>
-        <w:t xml:space="preserve"> { color: purple}</w:t>
+        <w:t>p.red {color: red}</w:t>
+      </w:r>
+      <w:r>
+        <w:br/>
+        <w:t>p.green { color: green}</w:t>
+      </w:r>
+      <w:r>
+        <w:br/>
+        <w:t>p.blue { color: blue}</w:t>
+      </w:r>
+      <w:r>
+        <w:br/>
+        <w:t>p#oneoff { color: purple}</w:t>
       </w:r>
       <w:r>
         <w:br/>
@@ -114,18 +77,10 @@
       </w:r>
       <w:r>
         <w:br/>
-        <w:t>&lt;p&gt;</w:t>
-      </w:r>
-      <w:proofErr w:type="gramStart"/>
-      <w:r>
-        <w:t>Greeting</w:t>
-      </w:r>
-      <w:r>
-        <w:t>s!&lt;</w:t>
-      </w:r>
-      <w:proofErr w:type="gramEnd"/>
-      <w:r>
-        <w:t>/p&gt;</w:t>
+        <w:t>&lt;p&gt;Greeting</w:t>
+      </w:r>
+      <w:r>
+        <w:t>s!&lt;/p&gt;</w:t>
       </w:r>
       <w:r>
         <w:br/>
@@ -147,20 +102,7 @@
       </w:r>
       <w:r>
         <w:br/>
-        <w:t>&lt;p id</w:t>
-      </w:r>
-      <w:proofErr w:type="gramStart"/>
-      <w:r>
-        <w:t>=”</w:t>
-      </w:r>
-      <w:proofErr w:type="spellStart"/>
-      <w:r>
-        <w:t>oneoff</w:t>
-      </w:r>
-      <w:proofErr w:type="spellEnd"/>
-      <w:proofErr w:type="gramEnd"/>
-      <w:r>
-        <w:t>” class=”green”&gt;Greetings!&lt;/p&gt;</w:t>
+        <w:t>&lt;p id=”oneoff” class=”green”&gt;Greetings!&lt;/p&gt;</w:t>
       </w:r>
       <w:r>
         <w:br/>
@@ -182,36 +124,7 @@
       </w:r>
       <w:r>
         <w:br/>
-      </w:r>
-      <w:r>
-        <w:t>&lt;p id</w:t>
-      </w:r>
-      <w:proofErr w:type="gramStart"/>
-      <w:r>
-        <w:t>=”</w:t>
-      </w:r>
-      <w:proofErr w:type="spellStart"/>
-      <w:r>
-        <w:t>oneoff</w:t>
-      </w:r>
-      <w:proofErr w:type="spellEnd"/>
-      <w:proofErr w:type="gramEnd"/>
-      <w:r>
-        <w:t>” class=”green”</w:t>
-      </w:r>
-      <w:r>
-        <w:t xml:space="preserve"> style=”</w:t>
-      </w:r>
-      <w:proofErr w:type="spellStart"/>
-      <w:r>
-        <w:t>color:yellow</w:t>
-      </w:r>
-      <w:proofErr w:type="spellEnd"/>
-      <w:r>
-        <w:t>”</w:t>
-      </w:r>
-      <w:r>
-        <w:t>&gt;Greetings!&lt;/p&gt;</w:t>
+        <w:t>&lt;p id=”oneoff” class=”green” style=”color:yellow”&gt;Greetings!&lt;/p&gt;</w:t>
       </w:r>
       <w:r>
         <w:br/>
@@ -256,21 +169,13 @@
         </w:numPr>
       </w:pPr>
       <w:r>
-        <w:t xml:space="preserve">Why would you have * </w:t>
-      </w:r>
-      <w:proofErr w:type="gramStart"/>
-      <w:r>
-        <w:t>{</w:t>
+        <w:t>Why would you have * {</w:t>
       </w:r>
       <w:r>
         <w:t xml:space="preserve"> </w:t>
       </w:r>
       <w:r>
-        <w:t>font</w:t>
-      </w:r>
-      <w:proofErr w:type="gramEnd"/>
-      <w:r>
-        <w:t>-family: 'Montserrat', sans-serif;</w:t>
+        <w:t>font-family: 'Montserrat', sans-serif;</w:t>
       </w:r>
       <w:r>
         <w:t xml:space="preserve"> </w:t>
@@ -296,8 +201,6 @@
       <w:r>
         <w:t>What rule would I put in CSS to change how the page displays when the screen size is 720 pixels or larger?</w:t>
       </w:r>
-      <w:bookmarkStart w:id="0" w:name="_GoBack"/>
-      <w:bookmarkEnd w:id="0"/>
       <w:r>
         <w:br/>
       </w:r>
@@ -311,7 +214,30 @@
         </w:numPr>
       </w:pPr>
       <w:r>
-        <w:t>What is your favorite pizza!?</w:t>
+        <w:t>What is the appropriate size for an image?</w:t>
+      </w:r>
+      <w:r>
+        <w:br/>
+      </w:r>
+      <w:bookmarkStart w:id="0" w:name="_GoBack"/>
+      <w:bookmarkEnd w:id="0"/>
+    </w:p>
+    <w:p>
+      <w:pPr>
+        <w:pStyle w:val="ListParagraph"/>
+        <w:numPr>
+          <w:ilvl w:val="0"/>
+          <w:numId w:val="3"/>
+        </w:numPr>
+      </w:pPr>
+      <w:r>
+        <w:t>BONUS – W</w:t>
+      </w:r>
+      <w:r>
+        <w:t>hat is the airspeed velocity of an unladen swallow</w:t>
+      </w:r>
+      <w:r>
+        <w:t>?</w:t>
       </w:r>
       <w:r>
         <w:br/>
@@ -328,8 +254,8 @@
 </file>
 
 <file path=word/numbering.xml><?xml version="1.0" encoding="utf-8"?>
-<w:numbering xmlns:wpc="http://schemas.microsoft.com/office/word/2010/wordprocessingCanvas" xmlns:mo="http://schemas.microsoft.com/office/mac/office/2008/main" xmlns:mc="http://schemas.openxmlformats.org/markup-compatibility/2006" xmlns:mv="urn:schemas-microsoft-com:mac:vml" xmlns:o="urn:schemas-microsoft-com:office:office" xmlns:r="http://schemas.openxmlformats.org/officeDocument/2006/relationships" xmlns:m="http://schemas.openxmlformats.org/officeDocument/2006/math" xmlns:v="urn:schemas-microsoft-com:vml" xmlns:wp14="http://schemas.microsoft.com/office/word/2010/wordprocessingDrawing" xmlns:wp="http://schemas.openxmlformats.org/drawingml/2006/wordprocessingDrawing" xmlns:w10="urn:schemas-microsoft-com:office:word" xmlns:w="http://schemas.openxmlformats.org/wordprocessingml/2006/main" xmlns:w14="http://schemas.microsoft.com/office/word/2010/wordml" xmlns:w15="http://schemas.microsoft.com/office/word/2012/wordml" xmlns:wpg="http://schemas.microsoft.com/office/word/2010/wordprocessingGroup" xmlns:wpi="http://schemas.microsoft.com/office/word/2010/wordprocessingInk" xmlns:wne="http://schemas.microsoft.com/office/word/2006/wordml" xmlns:wps="http://schemas.microsoft.com/office/word/2010/wordprocessingShape" mc:Ignorable="w14 w15 wp14">
-  <w:abstractNum w:abstractNumId="0">
+<w:numbering xmlns:wpc="http://schemas.microsoft.com/office/word/2010/wordprocessingCanvas" xmlns:cx="http://schemas.microsoft.com/office/drawing/2014/chartex" xmlns:cx1="http://schemas.microsoft.com/office/drawing/2015/9/8/chartex" xmlns:cx2="http://schemas.microsoft.com/office/drawing/2015/10/21/chartex" xmlns:cx3="http://schemas.microsoft.com/office/drawing/2016/5/9/chartex" xmlns:cx4="http://schemas.microsoft.com/office/drawing/2016/5/10/chartex" xmlns:cx5="http://schemas.microsoft.com/office/drawing/2016/5/11/chartex" xmlns:cx6="http://schemas.microsoft.com/office/drawing/2016/5/12/chartex" xmlns:cx7="http://schemas.microsoft.com/office/drawing/2016/5/13/chartex" xmlns:cx8="http://schemas.microsoft.com/office/drawing/2016/5/14/chartex" xmlns:mc="http://schemas.openxmlformats.org/markup-compatibility/2006" xmlns:aink="http://schemas.microsoft.com/office/drawing/2016/ink" xmlns:am3d="http://schemas.microsoft.com/office/drawing/2017/model3d" xmlns:o="urn:schemas-microsoft-com:office:office" xmlns:r="http://schemas.openxmlformats.org/officeDocument/2006/relationships" xmlns:m="http://schemas.openxmlformats.org/officeDocument/2006/math" xmlns:v="urn:schemas-microsoft-com:vml" xmlns:wp14="http://schemas.microsoft.com/office/word/2010/wordprocessingDrawing" xmlns:wp="http://schemas.openxmlformats.org/drawingml/2006/wordprocessingDrawing" xmlns:w10="urn:schemas-microsoft-com:office:word" xmlns:w="http://schemas.openxmlformats.org/wordprocessingml/2006/main" xmlns:w14="http://schemas.microsoft.com/office/word/2010/wordml" xmlns:w15="http://schemas.microsoft.com/office/word/2012/wordml" xmlns:w16cid="http://schemas.microsoft.com/office/word/2016/wordml/cid" xmlns:w16se="http://schemas.microsoft.com/office/word/2015/wordml/symex" xmlns:wpg="http://schemas.microsoft.com/office/word/2010/wordprocessingGroup" xmlns:wpi="http://schemas.microsoft.com/office/word/2010/wordprocessingInk" xmlns:wne="http://schemas.microsoft.com/office/word/2006/wordml" xmlns:wps="http://schemas.microsoft.com/office/word/2010/wordprocessingShape" mc:Ignorable="w14 w15 w16se w16cid wp14">
+  <w:abstractNum w:abstractNumId="0" w15:restartNumberingAfterBreak="0">
     <w:nsid w:val="2AEE28E6"/>
     <w:multiLevelType w:val="hybridMultilevel"/>
     <w:tmpl w:val="9DCC0798"/>
@@ -418,7 +344,7 @@
       </w:pPr>
     </w:lvl>
   </w:abstractNum>
-  <w:abstractNum w:abstractNumId="1">
+  <w:abstractNum w:abstractNumId="1" w15:restartNumberingAfterBreak="0">
     <w:nsid w:val="43803E71"/>
     <w:multiLevelType w:val="hybridMultilevel"/>
     <w:tmpl w:val="C0C49AFC"/>
@@ -507,7 +433,7 @@
       </w:pPr>
     </w:lvl>
   </w:abstractNum>
-  <w:abstractNum w:abstractNumId="2">
+  <w:abstractNum w:abstractNumId="2" w15:restartNumberingAfterBreak="0">
     <w:nsid w:val="4A0A2295"/>
     <w:multiLevelType w:val="hybridMultilevel"/>
     <w:tmpl w:val="974CEDF2"/>
@@ -609,7 +535,7 @@
 </file>
 
 <file path=word/styles.xml><?xml version="1.0" encoding="utf-8"?>
-<w:styles xmlns:mc="http://schemas.openxmlformats.org/markup-compatibility/2006" xmlns:r="http://schemas.openxmlformats.org/officeDocument/2006/relationships" xmlns:w="http://schemas.openxmlformats.org/wordprocessingml/2006/main" xmlns:w14="http://schemas.microsoft.com/office/word/2010/wordml" xmlns:w15="http://schemas.microsoft.com/office/word/2012/wordml" mc:Ignorable="w14 w15">
+<w:styles xmlns:mc="http://schemas.openxmlformats.org/markup-compatibility/2006" xmlns:r="http://schemas.openxmlformats.org/officeDocument/2006/relationships" xmlns:w="http://schemas.openxmlformats.org/wordprocessingml/2006/main" xmlns:w14="http://schemas.microsoft.com/office/word/2010/wordml" xmlns:w15="http://schemas.microsoft.com/office/word/2012/wordml" xmlns:w16cid="http://schemas.microsoft.com/office/word/2016/wordml/cid" xmlns:w16se="http://schemas.microsoft.com/office/word/2015/wordml/symex" mc:Ignorable="w14 w15 w16se w16cid">
   <w:docDefaults>
     <w:rPrDefault>
       <w:rPr>
@@ -621,7 +547,7 @@
     </w:rPrDefault>
     <w:pPrDefault/>
   </w:docDefaults>
-  <w:latentStyles w:defLockedState="0" w:defUIPriority="99" w:defSemiHidden="0" w:defUnhideWhenUsed="0" w:defQFormat="0" w:count="382">
+  <w:latentStyles w:defLockedState="0" w:defUIPriority="99" w:defSemiHidden="0" w:defUnhideWhenUsed="0" w:defQFormat="0" w:count="375">
     <w:lsdException w:name="Normal" w:uiPriority="0" w:qFormat="1"/>
     <w:lsdException w:name="heading 1" w:uiPriority="9" w:qFormat="1"/>
     <w:lsdException w:name="heading 2" w:semiHidden="1" w:uiPriority="9" w:unhideWhenUsed="1" w:qFormat="1"/>
@@ -778,15 +704,6 @@
     <w:lsdException w:name="Balloon Text" w:semiHidden="1" w:unhideWhenUsed="1"/>
     <w:lsdException w:name="Table Grid" w:uiPriority="39"/>
     <w:lsdException w:name="Table Theme" w:semiHidden="1" w:unhideWhenUsed="1"/>
-    <w:lsdException w:name="Note Level 1" w:semiHidden="1" w:unhideWhenUsed="1"/>
-    <w:lsdException w:name="Note Level 2" w:semiHidden="1" w:unhideWhenUsed="1"/>
-    <w:lsdException w:name="Note Level 3" w:semiHidden="1" w:unhideWhenUsed="1"/>
-    <w:lsdException w:name="Note Level 4" w:semiHidden="1" w:unhideWhenUsed="1"/>
-    <w:lsdException w:name="Note Level 5" w:semiHidden="1" w:unhideWhenUsed="1"/>
-    <w:lsdException w:name="Note Level 6" w:semiHidden="1" w:unhideWhenUsed="1"/>
-    <w:lsdException w:name="Note Level 7" w:semiHidden="1" w:unhideWhenUsed="1"/>
-    <w:lsdException w:name="Note Level 8" w:semiHidden="1" w:unhideWhenUsed="1"/>
-    <w:lsdException w:name="Note Level 9" w:semiHidden="1" w:unhideWhenUsed="1"/>
     <w:lsdException w:name="Placeholder Text" w:semiHidden="1"/>
     <w:lsdException w:name="No Spacing" w:uiPriority="1" w:qFormat="1"/>
     <w:lsdException w:name="Light Shading" w:uiPriority="60"/>

</xml_diff>